<commit_message>
used inline_text and cross-referencing functions
</commit_message>
<xml_diff>
--- a/docs/_gtsummary_quarto.docx
+++ b/docs/_gtsummary_quarto.docx
@@ -5653,6 +5653,123 @@
         </w:tc>
       </w:tr>
     </w:tbl>
+    <w:p>
+      <w:pPr>
+        <w:pStyle w:val="FirstParagraph"/>
+      </w:pPr>
+      <w:r>
+        <w:t xml:space="preserve">Table of outcomes by sex</w:t>
+      </w:r>
+    </w:p>
+    <w:p>
+      <w:pPr>
+        <w:pStyle w:val="BodyText"/>
+      </w:pPr>
+      <w:r>
+        <w:t xml:space="preserve">@table-summary-by-sex-cat</w:t>
+      </w:r>
+      <w:r>
+        <w:t xml:space="preserve"> </w:t>
+      </w:r>
+      <w:r>
+        <w:t xml:space="preserve">contains a table</w:t>
+      </w:r>
+    </w:p>
+    <w:p>
+      <w:pPr>
+        <w:pStyle w:val="SourceCode"/>
+      </w:pPr>
+      <w:r>
+        <w:rPr>
+          <w:rStyle w:val="NormalTok"/>
+        </w:rPr>
+        <w:t xml:space="preserve">avg_sleep_wknd</w:t>
+      </w:r>
+      <w:r>
+        <w:rPr>
+          <w:rStyle w:val="OtherTok"/>
+        </w:rPr>
+        <w:t xml:space="preserve">&lt;-</w:t>
+      </w:r>
+      <w:r>
+        <w:rPr>
+          <w:rStyle w:val="NormalTok"/>
+        </w:rPr>
+        <w:t xml:space="preserve"> </w:t>
+      </w:r>
+      <w:r>
+        <w:rPr>
+          <w:rStyle w:val="FunctionTok"/>
+        </w:rPr>
+        <w:t xml:space="preserve">mean</w:t>
+      </w:r>
+      <w:r>
+        <w:rPr>
+          <w:rStyle w:val="NormalTok"/>
+        </w:rPr>
+        <w:t xml:space="preserve">(nlsy</w:t>
+      </w:r>
+      <w:r>
+        <w:rPr>
+          <w:rStyle w:val="SpecialCharTok"/>
+        </w:rPr>
+        <w:t xml:space="preserve">$</w:t>
+      </w:r>
+      <w:r>
+        <w:rPr>
+          <w:rStyle w:val="NormalTok"/>
+        </w:rPr>
+        <w:t xml:space="preserve">sleep_wknd)</w:t>
+      </w:r>
+      <w:r>
+        <w:br/>
+      </w:r>
+      <w:r>
+        <w:rPr>
+          <w:rStyle w:val="FunctionTok"/>
+        </w:rPr>
+        <w:t xml:space="preserve">print</w:t>
+      </w:r>
+      <w:r>
+        <w:rPr>
+          <w:rStyle w:val="NormalTok"/>
+        </w:rPr>
+        <w:t xml:space="preserve">(avg_sleep_wknd)</w:t>
+      </w:r>
+    </w:p>
+    <w:p>
+      <w:pPr>
+        <w:pStyle w:val="SourceCode"/>
+      </w:pPr>
+      <w:r>
+        <w:rPr>
+          <w:rStyle w:val="VerbatimChar"/>
+        </w:rPr>
+        <w:t xml:space="preserve">[1] NA</w:t>
+      </w:r>
+    </w:p>
+    <w:p>
+      <w:pPr>
+        <w:pStyle w:val="SourceCode"/>
+      </w:pPr>
+      <w:r>
+        <w:rPr>
+          <w:rStyle w:val="StringTok"/>
+        </w:rPr>
+        <w:t xml:space="preserve">"The average sleep on the weekends is `r avg_sleep_wknd`"</w:t>
+      </w:r>
+    </w:p>
+    <w:p>
+      <w:pPr>
+        <w:pStyle w:val="SourceCode"/>
+      </w:pPr>
+      <w:r>
+        <w:rPr>
+          <w:rStyle w:val="VerbatimChar"/>
+        </w:rPr>
+        <w:t xml:space="preserve">[1] "The average sleep on the weekends is `r avg_sleep_wknd`"</w:t>
+      </w:r>
+    </w:p>
     <w:bookmarkEnd w:id="22"/>
     <w:sectPr/>
   </w:body>

</xml_diff>